<commit_message>
Popravljen inspektorski log filip
</commit_message>
<xml_diff>
--- a/faza 3/inspektorski_log_filip.docx
+++ b/faza 3/inspektorski_log_filip.docx
@@ -13,8 +13,8 @@
         <w:gridCol w:w="378"/>
         <w:gridCol w:w="450"/>
         <w:gridCol w:w="448"/>
-        <w:gridCol w:w="993"/>
-        <w:gridCol w:w="567"/>
+        <w:gridCol w:w="1302"/>
+        <w:gridCol w:w="258"/>
         <w:gridCol w:w="425"/>
         <w:gridCol w:w="709"/>
         <w:gridCol w:w="567"/>
@@ -2262,7 +2262,7 @@
         </w:tc>
         <w:tc>
           <w:tcPr>
-            <w:tcW w:w="1441" w:type="dxa"/>
+            <w:tcW w:w="1750" w:type="dxa"/>
             <w:gridSpan w:val="2"/>
             <w:tcBorders>
               <w:top w:val="single" w:sz="6" w:space="0" w:color="auto"/>
@@ -2290,7 +2290,7 @@
         </w:tc>
         <w:tc>
           <w:tcPr>
-            <w:tcW w:w="5623" w:type="dxa"/>
+            <w:tcW w:w="5314" w:type="dxa"/>
             <w:gridSpan w:val="10"/>
             <w:tcBorders>
               <w:top w:val="single" w:sz="6" w:space="0" w:color="auto"/>
@@ -2503,7 +2503,7 @@
         </w:tc>
         <w:tc>
           <w:tcPr>
-            <w:tcW w:w="1441" w:type="dxa"/>
+            <w:tcW w:w="1750" w:type="dxa"/>
             <w:gridSpan w:val="2"/>
             <w:tcBorders>
               <w:top w:val="single" w:sz="6" w:space="0" w:color="auto"/>
@@ -2525,11 +2525,17 @@
               </w:rPr>
               <w:t>SSU 11</w:t>
             </w:r>
-          </w:p>
-        </w:tc>
-        <w:tc>
-          <w:tcPr>
-            <w:tcW w:w="5623" w:type="dxa"/>
+            <w:r>
+              <w:rPr>
+                <w:lang w:val="sr-Latn-RS"/>
+              </w:rPr>
+              <w:t xml:space="preserve"> dodavanje nove kategorije.docx</w:t>
+            </w:r>
+          </w:p>
+        </w:tc>
+        <w:tc>
+          <w:tcPr>
+            <w:tcW w:w="5314" w:type="dxa"/>
             <w:gridSpan w:val="10"/>
             <w:tcBorders>
               <w:top w:val="single" w:sz="6" w:space="0" w:color="auto"/>
@@ -2746,7 +2752,7 @@
         </w:tc>
         <w:tc>
           <w:tcPr>
-            <w:tcW w:w="1441" w:type="dxa"/>
+            <w:tcW w:w="1750" w:type="dxa"/>
             <w:gridSpan w:val="2"/>
             <w:tcBorders>
               <w:top w:val="single" w:sz="6" w:space="0" w:color="auto"/>
@@ -2766,13 +2772,13 @@
               <w:rPr>
                 <w:lang w:val="sr-Latn-RS"/>
               </w:rPr>
-              <w:t>SSU 11</w:t>
-            </w:r>
-          </w:p>
-        </w:tc>
-        <w:tc>
-          <w:tcPr>
-            <w:tcW w:w="5623" w:type="dxa"/>
+              <w:t>SSU 11 dodavanje nove kategorije.docx</w:t>
+            </w:r>
+          </w:p>
+        </w:tc>
+        <w:tc>
+          <w:tcPr>
+            <w:tcW w:w="5314" w:type="dxa"/>
             <w:gridSpan w:val="10"/>
             <w:tcBorders>
               <w:top w:val="single" w:sz="6" w:space="0" w:color="auto"/>
@@ -2989,7 +2995,7 @@
         </w:tc>
         <w:tc>
           <w:tcPr>
-            <w:tcW w:w="1441" w:type="dxa"/>
+            <w:tcW w:w="1750" w:type="dxa"/>
             <w:gridSpan w:val="2"/>
             <w:tcBorders>
               <w:top w:val="single" w:sz="6" w:space="0" w:color="auto"/>
@@ -3009,13 +3015,13 @@
               <w:rPr>
                 <w:lang w:val="sr-Latn-RS"/>
               </w:rPr>
-              <w:t>SSU 11</w:t>
-            </w:r>
-          </w:p>
-        </w:tc>
-        <w:tc>
-          <w:tcPr>
-            <w:tcW w:w="5623" w:type="dxa"/>
+              <w:t>SSU 11 dodavanje nove kategorije.docx</w:t>
+            </w:r>
+          </w:p>
+        </w:tc>
+        <w:tc>
+          <w:tcPr>
+            <w:tcW w:w="5314" w:type="dxa"/>
             <w:gridSpan w:val="10"/>
             <w:tcBorders>
               <w:top w:val="single" w:sz="6" w:space="0" w:color="auto"/>
@@ -3035,19 +3041,7 @@
               <w:rPr>
                 <w:lang w:val="sr-Latn-RS"/>
               </w:rPr>
-              <w:t xml:space="preserve">Nije navedena </w:t>
-            </w:r>
-            <w:r>
-              <w:rPr>
-                <w:lang w:val="sr-Latn-RS"/>
-              </w:rPr>
-              <w:t xml:space="preserve">provera </w:t>
-            </w:r>
-            <w:r>
-              <w:rPr>
-                <w:lang w:val="sr-Latn-RS"/>
-              </w:rPr>
-              <w:t>prilikom popunjavanja forme</w:t>
+              <w:t>Nije navedena provera prilikom popunjavanja forme</w:t>
             </w:r>
           </w:p>
         </w:tc>
@@ -3244,7 +3238,7 @@
         </w:tc>
         <w:tc>
           <w:tcPr>
-            <w:tcW w:w="1441" w:type="dxa"/>
+            <w:tcW w:w="1750" w:type="dxa"/>
             <w:gridSpan w:val="2"/>
             <w:tcBorders>
               <w:top w:val="single" w:sz="6" w:space="0" w:color="auto"/>
@@ -3264,19 +3258,13 @@
               <w:rPr>
                 <w:lang w:val="sr-Latn-RS"/>
               </w:rPr>
-              <w:t>SSU 1</w:t>
-            </w:r>
-            <w:r>
-              <w:rPr>
-                <w:lang w:val="sr-Latn-RS"/>
-              </w:rPr>
-              <w:t>1</w:t>
-            </w:r>
-          </w:p>
-        </w:tc>
-        <w:tc>
-          <w:tcPr>
-            <w:tcW w:w="5623" w:type="dxa"/>
+              <w:t>SSU 11 dodavanje nove kategorije.docx</w:t>
+            </w:r>
+          </w:p>
+        </w:tc>
+        <w:tc>
+          <w:tcPr>
+            <w:tcW w:w="5314" w:type="dxa"/>
             <w:gridSpan w:val="10"/>
             <w:tcBorders>
               <w:top w:val="single" w:sz="6" w:space="0" w:color="auto"/>
@@ -3492,7 +3480,7 @@
         </w:tc>
         <w:tc>
           <w:tcPr>
-            <w:tcW w:w="1441" w:type="dxa"/>
+            <w:tcW w:w="1750" w:type="dxa"/>
             <w:gridSpan w:val="2"/>
             <w:tcBorders>
               <w:top w:val="single" w:sz="6" w:space="0" w:color="auto"/>
@@ -3514,11 +3502,17 @@
               </w:rPr>
               <w:t>SSU 12</w:t>
             </w:r>
-          </w:p>
-        </w:tc>
-        <w:tc>
-          <w:tcPr>
-            <w:tcW w:w="5623" w:type="dxa"/>
+            <w:r>
+              <w:rPr>
+                <w:lang w:val="sr-Latn-RS"/>
+              </w:rPr>
+              <w:t xml:space="preserve"> pretrazivanje po kategorijama.docx</w:t>
+            </w:r>
+          </w:p>
+        </w:tc>
+        <w:tc>
+          <w:tcPr>
+            <w:tcW w:w="5314" w:type="dxa"/>
             <w:gridSpan w:val="10"/>
             <w:tcBorders>
               <w:top w:val="single" w:sz="6" w:space="0" w:color="auto"/>
@@ -3734,7 +3728,7 @@
         </w:tc>
         <w:tc>
           <w:tcPr>
-            <w:tcW w:w="1441" w:type="dxa"/>
+            <w:tcW w:w="1750" w:type="dxa"/>
             <w:gridSpan w:val="2"/>
             <w:tcBorders>
               <w:top w:val="single" w:sz="6" w:space="0" w:color="auto"/>
@@ -3762,11 +3756,17 @@
               </w:rPr>
               <w:t>U 13</w:t>
             </w:r>
-          </w:p>
-        </w:tc>
-        <w:tc>
-          <w:tcPr>
-            <w:tcW w:w="5623" w:type="dxa"/>
+            <w:r>
+              <w:rPr>
+                <w:lang w:val="sr-Latn-RS"/>
+              </w:rPr>
+              <w:t xml:space="preserve"> prijavljivanje na bilten.docx</w:t>
+            </w:r>
+          </w:p>
+        </w:tc>
+        <w:tc>
+          <w:tcPr>
+            <w:tcW w:w="5314" w:type="dxa"/>
             <w:gridSpan w:val="10"/>
             <w:tcBorders>
               <w:top w:val="single" w:sz="6" w:space="0" w:color="auto"/>
@@ -3994,7 +3994,7 @@
         </w:tc>
         <w:tc>
           <w:tcPr>
-            <w:tcW w:w="1441" w:type="dxa"/>
+            <w:tcW w:w="1750" w:type="dxa"/>
             <w:gridSpan w:val="2"/>
             <w:tcBorders>
               <w:top w:val="single" w:sz="6" w:space="0" w:color="auto"/>
@@ -4014,13 +4014,13 @@
               <w:rPr>
                 <w:lang w:val="sr-Latn-RS"/>
               </w:rPr>
-              <w:t>SSU 13</w:t>
-            </w:r>
-          </w:p>
-        </w:tc>
-        <w:tc>
-          <w:tcPr>
-            <w:tcW w:w="5623" w:type="dxa"/>
+              <w:t>SSU 13 prijavljivanje na bilten.docx</w:t>
+            </w:r>
+          </w:p>
+        </w:tc>
+        <w:tc>
+          <w:tcPr>
+            <w:tcW w:w="5314" w:type="dxa"/>
             <w:gridSpan w:val="10"/>
             <w:tcBorders>
               <w:top w:val="single" w:sz="6" w:space="0" w:color="auto"/>
@@ -4236,7 +4236,7 @@
         </w:tc>
         <w:tc>
           <w:tcPr>
-            <w:tcW w:w="1441" w:type="dxa"/>
+            <w:tcW w:w="1750" w:type="dxa"/>
             <w:gridSpan w:val="2"/>
             <w:tcBorders>
               <w:top w:val="single" w:sz="6" w:space="0" w:color="auto"/>
@@ -4256,13 +4256,13 @@
               <w:rPr>
                 <w:lang w:val="sr-Latn-RS"/>
               </w:rPr>
-              <w:t>SSU 13</w:t>
-            </w:r>
-          </w:p>
-        </w:tc>
-        <w:tc>
-          <w:tcPr>
-            <w:tcW w:w="5623" w:type="dxa"/>
+              <w:t>SSU 13 prijavljivanje na bilten.docx</w:t>
+            </w:r>
+          </w:p>
+        </w:tc>
+        <w:tc>
+          <w:tcPr>
+            <w:tcW w:w="5314" w:type="dxa"/>
             <w:gridSpan w:val="10"/>
             <w:tcBorders>
               <w:top w:val="single" w:sz="6" w:space="0" w:color="auto"/>
@@ -4478,7 +4478,7 @@
         </w:tc>
         <w:tc>
           <w:tcPr>
-            <w:tcW w:w="1441" w:type="dxa"/>
+            <w:tcW w:w="1750" w:type="dxa"/>
             <w:gridSpan w:val="2"/>
             <w:tcBorders>
               <w:top w:val="single" w:sz="6" w:space="0" w:color="auto"/>
@@ -4500,11 +4500,17 @@
               </w:rPr>
               <w:t>SSU 14</w:t>
             </w:r>
-          </w:p>
-        </w:tc>
-        <w:tc>
-          <w:tcPr>
-            <w:tcW w:w="5623" w:type="dxa"/>
+            <w:r>
+              <w:rPr>
+                <w:lang w:val="sr-Latn-RS"/>
+              </w:rPr>
+              <w:t xml:space="preserve"> slanje zahteva za promociju na moderatora.docx</w:t>
+            </w:r>
+          </w:p>
+        </w:tc>
+        <w:tc>
+          <w:tcPr>
+            <w:tcW w:w="5314" w:type="dxa"/>
             <w:gridSpan w:val="10"/>
             <w:tcBorders>
               <w:top w:val="single" w:sz="6" w:space="0" w:color="auto"/>
@@ -4694,6 +4700,7 @@
               <w:rPr>
                 <w:lang w:val="sr-Latn-RS"/>
               </w:rPr>
+              <w:lastRenderedPageBreak/>
               <w:t>10</w:t>
             </w:r>
           </w:p>
@@ -4720,7 +4727,7 @@
         </w:tc>
         <w:tc>
           <w:tcPr>
-            <w:tcW w:w="1441" w:type="dxa"/>
+            <w:tcW w:w="1750" w:type="dxa"/>
             <w:gridSpan w:val="2"/>
             <w:tcBorders>
               <w:top w:val="single" w:sz="6" w:space="0" w:color="auto"/>
@@ -4742,11 +4749,17 @@
               </w:rPr>
               <w:t>SSU 15</w:t>
             </w:r>
-          </w:p>
-        </w:tc>
-        <w:tc>
-          <w:tcPr>
-            <w:tcW w:w="5623" w:type="dxa"/>
+            <w:r>
+              <w:rPr>
+                <w:lang w:val="sr-Latn-RS"/>
+              </w:rPr>
+              <w:t xml:space="preserve"> odjavljivanje korisnika.docx</w:t>
+            </w:r>
+          </w:p>
+        </w:tc>
+        <w:tc>
+          <w:tcPr>
+            <w:tcW w:w="5314" w:type="dxa"/>
             <w:gridSpan w:val="10"/>
             <w:tcBorders>
               <w:top w:val="single" w:sz="6" w:space="0" w:color="auto"/>
@@ -4962,7 +4975,7 @@
         </w:tc>
         <w:tc>
           <w:tcPr>
-            <w:tcW w:w="1441" w:type="dxa"/>
+            <w:tcW w:w="1750" w:type="dxa"/>
             <w:gridSpan w:val="2"/>
             <w:tcBorders>
               <w:top w:val="single" w:sz="6" w:space="0" w:color="auto"/>
@@ -4982,13 +4995,13 @@
               <w:rPr>
                 <w:lang w:val="sr-Latn-RS"/>
               </w:rPr>
-              <w:t>SSU 15</w:t>
-            </w:r>
-          </w:p>
-        </w:tc>
-        <w:tc>
-          <w:tcPr>
-            <w:tcW w:w="5623" w:type="dxa"/>
+              <w:t>SSU 15 odjavljivanje korisnika.docx</w:t>
+            </w:r>
+          </w:p>
+        </w:tc>
+        <w:tc>
+          <w:tcPr>
+            <w:tcW w:w="5314" w:type="dxa"/>
             <w:gridSpan w:val="10"/>
             <w:tcBorders>
               <w:top w:val="single" w:sz="6" w:space="0" w:color="auto"/>
@@ -5073,659 +5086,6 @@
               </w:rPr>
               <w:t>X</w:t>
             </w:r>
-          </w:p>
-        </w:tc>
-        <w:tc>
-          <w:tcPr>
-            <w:tcW w:w="463" w:type="dxa"/>
-            <w:gridSpan w:val="3"/>
-            <w:tcBorders>
-              <w:top w:val="single" w:sz="6" w:space="0" w:color="auto"/>
-              <w:left w:val="nil"/>
-              <w:bottom w:val="single" w:sz="6" w:space="0" w:color="auto"/>
-            </w:tcBorders>
-          </w:tcPr>
-          <w:p>
-            <w:pPr>
-              <w:spacing w:before="40" w:after="40"/>
-              <w:jc w:val="center"/>
-              <w:rPr>
-                <w:lang w:val="sr-Latn-RS"/>
-              </w:rPr>
-            </w:pPr>
-          </w:p>
-        </w:tc>
-        <w:tc>
-          <w:tcPr>
-            <w:tcW w:w="361" w:type="dxa"/>
-            <w:tcBorders>
-              <w:top w:val="single" w:sz="6" w:space="0" w:color="auto"/>
-              <w:left w:val="single" w:sz="6" w:space="0" w:color="auto"/>
-              <w:bottom w:val="single" w:sz="6" w:space="0" w:color="auto"/>
-            </w:tcBorders>
-          </w:tcPr>
-          <w:p>
-            <w:pPr>
-              <w:spacing w:before="40" w:after="40"/>
-              <w:jc w:val="center"/>
-              <w:rPr>
-                <w:lang w:val="sr-Latn-RS"/>
-              </w:rPr>
-            </w:pPr>
-          </w:p>
-        </w:tc>
-        <w:tc>
-          <w:tcPr>
-            <w:tcW w:w="363" w:type="dxa"/>
-            <w:gridSpan w:val="3"/>
-            <w:tcBorders>
-              <w:top w:val="single" w:sz="6" w:space="0" w:color="auto"/>
-              <w:left w:val="nil"/>
-              <w:bottom w:val="single" w:sz="6" w:space="0" w:color="auto"/>
-            </w:tcBorders>
-          </w:tcPr>
-          <w:p>
-            <w:pPr>
-              <w:spacing w:before="40" w:after="40"/>
-              <w:jc w:val="center"/>
-              <w:rPr>
-                <w:lang w:val="sr-Latn-RS"/>
-              </w:rPr>
-            </w:pPr>
-          </w:p>
-        </w:tc>
-        <w:tc>
-          <w:tcPr>
-            <w:tcW w:w="546" w:type="dxa"/>
-            <w:tcBorders>
-              <w:top w:val="single" w:sz="6" w:space="0" w:color="auto"/>
-              <w:left w:val="single" w:sz="6" w:space="0" w:color="auto"/>
-              <w:bottom w:val="single" w:sz="6" w:space="0" w:color="auto"/>
-              <w:right w:val="single" w:sz="6" w:space="0" w:color="auto"/>
-            </w:tcBorders>
-          </w:tcPr>
-          <w:p>
-            <w:pPr>
-              <w:spacing w:before="40" w:after="40"/>
-              <w:jc w:val="center"/>
-              <w:rPr>
-                <w:lang w:val="sr-Latn-RS"/>
-              </w:rPr>
-            </w:pPr>
-          </w:p>
-        </w:tc>
-      </w:tr>
-      <w:tr>
-        <w:tc>
-          <w:tcPr>
-            <w:tcW w:w="378" w:type="dxa"/>
-            <w:tcBorders>
-              <w:top w:val="single" w:sz="6" w:space="0" w:color="auto"/>
-              <w:left w:val="single" w:sz="6" w:space="0" w:color="auto"/>
-              <w:bottom w:val="single" w:sz="6" w:space="0" w:color="auto"/>
-            </w:tcBorders>
-          </w:tcPr>
-          <w:p>
-            <w:pPr>
-              <w:spacing w:before="40" w:after="40"/>
-              <w:ind w:left="-90" w:right="-108"/>
-              <w:jc w:val="center"/>
-              <w:rPr>
-                <w:lang w:val="sr-Latn-RS"/>
-              </w:rPr>
-            </w:pPr>
-          </w:p>
-        </w:tc>
-        <w:tc>
-          <w:tcPr>
-            <w:tcW w:w="450" w:type="dxa"/>
-            <w:tcBorders>
-              <w:top w:val="single" w:sz="6" w:space="0" w:color="auto"/>
-              <w:left w:val="single" w:sz="6" w:space="0" w:color="auto"/>
-              <w:bottom w:val="single" w:sz="6" w:space="0" w:color="auto"/>
-            </w:tcBorders>
-          </w:tcPr>
-          <w:p>
-            <w:pPr>
-              <w:spacing w:before="40" w:after="40"/>
-              <w:ind w:left="-90" w:right="-108"/>
-              <w:jc w:val="center"/>
-              <w:rPr>
-                <w:lang w:val="sr-Latn-RS"/>
-              </w:rPr>
-            </w:pPr>
-          </w:p>
-        </w:tc>
-        <w:tc>
-          <w:tcPr>
-            <w:tcW w:w="1441" w:type="dxa"/>
-            <w:gridSpan w:val="2"/>
-            <w:tcBorders>
-              <w:top w:val="single" w:sz="6" w:space="0" w:color="auto"/>
-              <w:left w:val="single" w:sz="6" w:space="0" w:color="auto"/>
-              <w:bottom w:val="single" w:sz="6" w:space="0" w:color="auto"/>
-              <w:right w:val="single" w:sz="6" w:space="0" w:color="auto"/>
-            </w:tcBorders>
-          </w:tcPr>
-          <w:p>
-            <w:pPr>
-              <w:spacing w:before="40" w:after="40"/>
-              <w:rPr>
-                <w:lang w:val="sr-Latn-RS"/>
-              </w:rPr>
-            </w:pPr>
-          </w:p>
-        </w:tc>
-        <w:tc>
-          <w:tcPr>
-            <w:tcW w:w="5623" w:type="dxa"/>
-            <w:gridSpan w:val="10"/>
-            <w:tcBorders>
-              <w:top w:val="single" w:sz="6" w:space="0" w:color="auto"/>
-              <w:left w:val="nil"/>
-              <w:bottom w:val="single" w:sz="6" w:space="0" w:color="auto"/>
-            </w:tcBorders>
-          </w:tcPr>
-          <w:p>
-            <w:pPr>
-              <w:spacing w:before="40" w:after="40"/>
-              <w:rPr>
-                <w:lang w:val="sr-Latn-RS"/>
-              </w:rPr>
-            </w:pPr>
-          </w:p>
-        </w:tc>
-        <w:tc>
-          <w:tcPr>
-            <w:tcW w:w="384" w:type="dxa"/>
-            <w:tcBorders>
-              <w:top w:val="single" w:sz="6" w:space="0" w:color="auto"/>
-              <w:left w:val="single" w:sz="6" w:space="0" w:color="auto"/>
-              <w:bottom w:val="single" w:sz="6" w:space="0" w:color="auto"/>
-            </w:tcBorders>
-          </w:tcPr>
-          <w:p>
-            <w:pPr>
-              <w:spacing w:before="40" w:after="40"/>
-              <w:jc w:val="center"/>
-              <w:rPr>
-                <w:lang w:val="sr-Latn-RS"/>
-              </w:rPr>
-            </w:pPr>
-          </w:p>
-        </w:tc>
-        <w:tc>
-          <w:tcPr>
-            <w:tcW w:w="385" w:type="dxa"/>
-            <w:gridSpan w:val="3"/>
-            <w:tcBorders>
-              <w:top w:val="single" w:sz="6" w:space="0" w:color="auto"/>
-              <w:left w:val="nil"/>
-              <w:bottom w:val="single" w:sz="6" w:space="0" w:color="auto"/>
-            </w:tcBorders>
-          </w:tcPr>
-          <w:p>
-            <w:pPr>
-              <w:spacing w:before="40" w:after="40"/>
-              <w:jc w:val="center"/>
-              <w:rPr>
-                <w:lang w:val="sr-Latn-RS"/>
-              </w:rPr>
-            </w:pPr>
-          </w:p>
-        </w:tc>
-        <w:tc>
-          <w:tcPr>
-            <w:tcW w:w="384" w:type="dxa"/>
-            <w:tcBorders>
-              <w:top w:val="single" w:sz="6" w:space="0" w:color="auto"/>
-              <w:left w:val="single" w:sz="6" w:space="0" w:color="auto"/>
-              <w:bottom w:val="single" w:sz="6" w:space="0" w:color="auto"/>
-            </w:tcBorders>
-          </w:tcPr>
-          <w:p>
-            <w:pPr>
-              <w:spacing w:before="40" w:after="40"/>
-              <w:rPr>
-                <w:lang w:val="sr-Latn-RS"/>
-              </w:rPr>
-            </w:pPr>
-          </w:p>
-        </w:tc>
-        <w:tc>
-          <w:tcPr>
-            <w:tcW w:w="463" w:type="dxa"/>
-            <w:gridSpan w:val="3"/>
-            <w:tcBorders>
-              <w:top w:val="single" w:sz="6" w:space="0" w:color="auto"/>
-              <w:left w:val="nil"/>
-              <w:bottom w:val="single" w:sz="6" w:space="0" w:color="auto"/>
-            </w:tcBorders>
-          </w:tcPr>
-          <w:p>
-            <w:pPr>
-              <w:spacing w:before="40" w:after="40"/>
-              <w:jc w:val="center"/>
-              <w:rPr>
-                <w:lang w:val="sr-Latn-RS"/>
-              </w:rPr>
-            </w:pPr>
-          </w:p>
-        </w:tc>
-        <w:tc>
-          <w:tcPr>
-            <w:tcW w:w="361" w:type="dxa"/>
-            <w:tcBorders>
-              <w:top w:val="single" w:sz="6" w:space="0" w:color="auto"/>
-              <w:left w:val="single" w:sz="6" w:space="0" w:color="auto"/>
-              <w:bottom w:val="single" w:sz="6" w:space="0" w:color="auto"/>
-            </w:tcBorders>
-          </w:tcPr>
-          <w:p>
-            <w:pPr>
-              <w:spacing w:before="40" w:after="40"/>
-              <w:jc w:val="center"/>
-              <w:rPr>
-                <w:lang w:val="sr-Latn-RS"/>
-              </w:rPr>
-            </w:pPr>
-          </w:p>
-        </w:tc>
-        <w:tc>
-          <w:tcPr>
-            <w:tcW w:w="363" w:type="dxa"/>
-            <w:gridSpan w:val="3"/>
-            <w:tcBorders>
-              <w:top w:val="single" w:sz="6" w:space="0" w:color="auto"/>
-              <w:left w:val="nil"/>
-              <w:bottom w:val="single" w:sz="6" w:space="0" w:color="auto"/>
-            </w:tcBorders>
-          </w:tcPr>
-          <w:p>
-            <w:pPr>
-              <w:spacing w:before="40" w:after="40"/>
-              <w:jc w:val="center"/>
-              <w:rPr>
-                <w:lang w:val="sr-Latn-RS"/>
-              </w:rPr>
-            </w:pPr>
-          </w:p>
-        </w:tc>
-        <w:tc>
-          <w:tcPr>
-            <w:tcW w:w="546" w:type="dxa"/>
-            <w:tcBorders>
-              <w:top w:val="single" w:sz="6" w:space="0" w:color="auto"/>
-              <w:left w:val="single" w:sz="6" w:space="0" w:color="auto"/>
-              <w:bottom w:val="single" w:sz="6" w:space="0" w:color="auto"/>
-              <w:right w:val="single" w:sz="6" w:space="0" w:color="auto"/>
-            </w:tcBorders>
-          </w:tcPr>
-          <w:p>
-            <w:pPr>
-              <w:spacing w:before="40" w:after="40"/>
-              <w:jc w:val="center"/>
-              <w:rPr>
-                <w:lang w:val="sr-Latn-RS"/>
-              </w:rPr>
-            </w:pPr>
-          </w:p>
-        </w:tc>
-      </w:tr>
-      <w:tr>
-        <w:tc>
-          <w:tcPr>
-            <w:tcW w:w="378" w:type="dxa"/>
-            <w:tcBorders>
-              <w:top w:val="single" w:sz="6" w:space="0" w:color="auto"/>
-              <w:left w:val="single" w:sz="6" w:space="0" w:color="auto"/>
-              <w:bottom w:val="single" w:sz="6" w:space="0" w:color="auto"/>
-            </w:tcBorders>
-          </w:tcPr>
-          <w:p>
-            <w:pPr>
-              <w:spacing w:before="40" w:after="40"/>
-              <w:ind w:left="-90" w:right="-108"/>
-              <w:jc w:val="center"/>
-              <w:rPr>
-                <w:lang w:val="sr-Latn-RS"/>
-              </w:rPr>
-            </w:pPr>
-          </w:p>
-        </w:tc>
-        <w:tc>
-          <w:tcPr>
-            <w:tcW w:w="450" w:type="dxa"/>
-            <w:tcBorders>
-              <w:top w:val="single" w:sz="6" w:space="0" w:color="auto"/>
-              <w:left w:val="single" w:sz="6" w:space="0" w:color="auto"/>
-              <w:bottom w:val="single" w:sz="6" w:space="0" w:color="auto"/>
-            </w:tcBorders>
-          </w:tcPr>
-          <w:p>
-            <w:pPr>
-              <w:spacing w:before="40" w:after="40"/>
-              <w:ind w:left="-90" w:right="-108"/>
-              <w:jc w:val="center"/>
-              <w:rPr>
-                <w:lang w:val="sr-Latn-RS"/>
-              </w:rPr>
-            </w:pPr>
-          </w:p>
-        </w:tc>
-        <w:tc>
-          <w:tcPr>
-            <w:tcW w:w="1441" w:type="dxa"/>
-            <w:gridSpan w:val="2"/>
-            <w:tcBorders>
-              <w:top w:val="single" w:sz="6" w:space="0" w:color="auto"/>
-              <w:left w:val="single" w:sz="6" w:space="0" w:color="auto"/>
-              <w:bottom w:val="single" w:sz="6" w:space="0" w:color="auto"/>
-              <w:right w:val="single" w:sz="6" w:space="0" w:color="auto"/>
-            </w:tcBorders>
-          </w:tcPr>
-          <w:p>
-            <w:pPr>
-              <w:spacing w:before="40" w:after="40"/>
-              <w:rPr>
-                <w:lang w:val="sr-Latn-RS"/>
-              </w:rPr>
-            </w:pPr>
-          </w:p>
-        </w:tc>
-        <w:tc>
-          <w:tcPr>
-            <w:tcW w:w="5623" w:type="dxa"/>
-            <w:gridSpan w:val="10"/>
-            <w:tcBorders>
-              <w:top w:val="single" w:sz="6" w:space="0" w:color="auto"/>
-              <w:left w:val="nil"/>
-              <w:bottom w:val="single" w:sz="6" w:space="0" w:color="auto"/>
-            </w:tcBorders>
-          </w:tcPr>
-          <w:p>
-            <w:pPr>
-              <w:spacing w:before="40" w:after="40"/>
-              <w:rPr>
-                <w:lang w:val="sr-Latn-RS"/>
-              </w:rPr>
-            </w:pPr>
-          </w:p>
-        </w:tc>
-        <w:tc>
-          <w:tcPr>
-            <w:tcW w:w="384" w:type="dxa"/>
-            <w:tcBorders>
-              <w:top w:val="single" w:sz="6" w:space="0" w:color="auto"/>
-              <w:left w:val="single" w:sz="6" w:space="0" w:color="auto"/>
-              <w:bottom w:val="single" w:sz="6" w:space="0" w:color="auto"/>
-            </w:tcBorders>
-          </w:tcPr>
-          <w:p>
-            <w:pPr>
-              <w:spacing w:before="40" w:after="40"/>
-              <w:jc w:val="center"/>
-              <w:rPr>
-                <w:lang w:val="sr-Latn-RS"/>
-              </w:rPr>
-            </w:pPr>
-          </w:p>
-        </w:tc>
-        <w:tc>
-          <w:tcPr>
-            <w:tcW w:w="385" w:type="dxa"/>
-            <w:gridSpan w:val="3"/>
-            <w:tcBorders>
-              <w:top w:val="single" w:sz="6" w:space="0" w:color="auto"/>
-              <w:left w:val="nil"/>
-              <w:bottom w:val="single" w:sz="6" w:space="0" w:color="auto"/>
-            </w:tcBorders>
-          </w:tcPr>
-          <w:p>
-            <w:pPr>
-              <w:spacing w:before="40" w:after="40"/>
-              <w:jc w:val="center"/>
-              <w:rPr>
-                <w:lang w:val="sr-Latn-RS"/>
-              </w:rPr>
-            </w:pPr>
-          </w:p>
-        </w:tc>
-        <w:tc>
-          <w:tcPr>
-            <w:tcW w:w="384" w:type="dxa"/>
-            <w:tcBorders>
-              <w:top w:val="single" w:sz="6" w:space="0" w:color="auto"/>
-              <w:left w:val="single" w:sz="6" w:space="0" w:color="auto"/>
-              <w:bottom w:val="single" w:sz="6" w:space="0" w:color="auto"/>
-            </w:tcBorders>
-          </w:tcPr>
-          <w:p>
-            <w:pPr>
-              <w:spacing w:before="40" w:after="40"/>
-              <w:jc w:val="center"/>
-              <w:rPr>
-                <w:lang w:val="sr-Latn-RS"/>
-              </w:rPr>
-            </w:pPr>
-          </w:p>
-        </w:tc>
-        <w:tc>
-          <w:tcPr>
-            <w:tcW w:w="463" w:type="dxa"/>
-            <w:gridSpan w:val="3"/>
-            <w:tcBorders>
-              <w:top w:val="single" w:sz="6" w:space="0" w:color="auto"/>
-              <w:left w:val="nil"/>
-              <w:bottom w:val="single" w:sz="6" w:space="0" w:color="auto"/>
-            </w:tcBorders>
-          </w:tcPr>
-          <w:p>
-            <w:pPr>
-              <w:spacing w:before="40" w:after="40"/>
-              <w:jc w:val="center"/>
-              <w:rPr>
-                <w:lang w:val="sr-Latn-RS"/>
-              </w:rPr>
-            </w:pPr>
-          </w:p>
-        </w:tc>
-        <w:tc>
-          <w:tcPr>
-            <w:tcW w:w="361" w:type="dxa"/>
-            <w:tcBorders>
-              <w:top w:val="single" w:sz="6" w:space="0" w:color="auto"/>
-              <w:left w:val="single" w:sz="6" w:space="0" w:color="auto"/>
-              <w:bottom w:val="single" w:sz="6" w:space="0" w:color="auto"/>
-            </w:tcBorders>
-          </w:tcPr>
-          <w:p>
-            <w:pPr>
-              <w:spacing w:before="40" w:after="40"/>
-              <w:jc w:val="center"/>
-              <w:rPr>
-                <w:lang w:val="sr-Latn-RS"/>
-              </w:rPr>
-            </w:pPr>
-          </w:p>
-        </w:tc>
-        <w:tc>
-          <w:tcPr>
-            <w:tcW w:w="363" w:type="dxa"/>
-            <w:gridSpan w:val="3"/>
-            <w:tcBorders>
-              <w:top w:val="single" w:sz="6" w:space="0" w:color="auto"/>
-              <w:left w:val="nil"/>
-              <w:bottom w:val="single" w:sz="6" w:space="0" w:color="auto"/>
-            </w:tcBorders>
-          </w:tcPr>
-          <w:p>
-            <w:pPr>
-              <w:spacing w:before="40" w:after="40"/>
-              <w:jc w:val="center"/>
-              <w:rPr>
-                <w:lang w:val="sr-Latn-RS"/>
-              </w:rPr>
-            </w:pPr>
-          </w:p>
-        </w:tc>
-        <w:tc>
-          <w:tcPr>
-            <w:tcW w:w="546" w:type="dxa"/>
-            <w:tcBorders>
-              <w:top w:val="single" w:sz="6" w:space="0" w:color="auto"/>
-              <w:left w:val="single" w:sz="6" w:space="0" w:color="auto"/>
-              <w:bottom w:val="single" w:sz="6" w:space="0" w:color="auto"/>
-              <w:right w:val="single" w:sz="6" w:space="0" w:color="auto"/>
-            </w:tcBorders>
-          </w:tcPr>
-          <w:p>
-            <w:pPr>
-              <w:spacing w:before="40" w:after="40"/>
-              <w:jc w:val="center"/>
-              <w:rPr>
-                <w:lang w:val="sr-Latn-RS"/>
-              </w:rPr>
-            </w:pPr>
-          </w:p>
-        </w:tc>
-      </w:tr>
-      <w:tr>
-        <w:tc>
-          <w:tcPr>
-            <w:tcW w:w="378" w:type="dxa"/>
-            <w:tcBorders>
-              <w:top w:val="single" w:sz="6" w:space="0" w:color="auto"/>
-              <w:left w:val="single" w:sz="6" w:space="0" w:color="auto"/>
-              <w:bottom w:val="single" w:sz="6" w:space="0" w:color="auto"/>
-            </w:tcBorders>
-          </w:tcPr>
-          <w:p>
-            <w:pPr>
-              <w:spacing w:before="40" w:after="40"/>
-              <w:ind w:left="-90" w:right="-108"/>
-              <w:jc w:val="center"/>
-              <w:rPr>
-                <w:lang w:val="sr-Latn-RS"/>
-              </w:rPr>
-            </w:pPr>
-          </w:p>
-        </w:tc>
-        <w:tc>
-          <w:tcPr>
-            <w:tcW w:w="450" w:type="dxa"/>
-            <w:tcBorders>
-              <w:top w:val="single" w:sz="6" w:space="0" w:color="auto"/>
-              <w:left w:val="single" w:sz="6" w:space="0" w:color="auto"/>
-              <w:bottom w:val="single" w:sz="6" w:space="0" w:color="auto"/>
-            </w:tcBorders>
-          </w:tcPr>
-          <w:p>
-            <w:pPr>
-              <w:spacing w:before="40" w:after="40"/>
-              <w:ind w:left="-90" w:right="-108"/>
-              <w:jc w:val="center"/>
-              <w:rPr>
-                <w:lang w:val="sr-Latn-RS"/>
-              </w:rPr>
-            </w:pPr>
-          </w:p>
-        </w:tc>
-        <w:tc>
-          <w:tcPr>
-            <w:tcW w:w="1441" w:type="dxa"/>
-            <w:gridSpan w:val="2"/>
-            <w:tcBorders>
-              <w:top w:val="single" w:sz="6" w:space="0" w:color="auto"/>
-              <w:left w:val="single" w:sz="6" w:space="0" w:color="auto"/>
-              <w:bottom w:val="single" w:sz="6" w:space="0" w:color="auto"/>
-              <w:right w:val="single" w:sz="6" w:space="0" w:color="auto"/>
-            </w:tcBorders>
-          </w:tcPr>
-          <w:p>
-            <w:pPr>
-              <w:spacing w:before="40" w:after="40"/>
-              <w:rPr>
-                <w:lang w:val="sr-Latn-RS"/>
-              </w:rPr>
-            </w:pPr>
-          </w:p>
-        </w:tc>
-        <w:tc>
-          <w:tcPr>
-            <w:tcW w:w="5623" w:type="dxa"/>
-            <w:gridSpan w:val="10"/>
-            <w:tcBorders>
-              <w:top w:val="single" w:sz="6" w:space="0" w:color="auto"/>
-              <w:left w:val="nil"/>
-              <w:bottom w:val="single" w:sz="6" w:space="0" w:color="auto"/>
-            </w:tcBorders>
-          </w:tcPr>
-          <w:p>
-            <w:pPr>
-              <w:spacing w:before="40" w:after="40"/>
-              <w:rPr>
-                <w:lang w:val="sr-Latn-RS"/>
-              </w:rPr>
-            </w:pPr>
-          </w:p>
-        </w:tc>
-        <w:tc>
-          <w:tcPr>
-            <w:tcW w:w="384" w:type="dxa"/>
-            <w:tcBorders>
-              <w:top w:val="single" w:sz="6" w:space="0" w:color="auto"/>
-              <w:left w:val="single" w:sz="6" w:space="0" w:color="auto"/>
-              <w:bottom w:val="single" w:sz="6" w:space="0" w:color="auto"/>
-            </w:tcBorders>
-          </w:tcPr>
-          <w:p>
-            <w:pPr>
-              <w:spacing w:before="40" w:after="40"/>
-              <w:jc w:val="center"/>
-              <w:rPr>
-                <w:lang w:val="sr-Latn-RS"/>
-              </w:rPr>
-            </w:pPr>
-          </w:p>
-        </w:tc>
-        <w:tc>
-          <w:tcPr>
-            <w:tcW w:w="385" w:type="dxa"/>
-            <w:gridSpan w:val="3"/>
-            <w:tcBorders>
-              <w:top w:val="single" w:sz="6" w:space="0" w:color="auto"/>
-              <w:left w:val="nil"/>
-              <w:bottom w:val="single" w:sz="6" w:space="0" w:color="auto"/>
-            </w:tcBorders>
-          </w:tcPr>
-          <w:p>
-            <w:pPr>
-              <w:spacing w:before="40" w:after="40"/>
-              <w:jc w:val="center"/>
-              <w:rPr>
-                <w:lang w:val="sr-Latn-RS"/>
-              </w:rPr>
-            </w:pPr>
-          </w:p>
-        </w:tc>
-        <w:tc>
-          <w:tcPr>
-            <w:tcW w:w="384" w:type="dxa"/>
-            <w:tcBorders>
-              <w:top w:val="single" w:sz="6" w:space="0" w:color="auto"/>
-              <w:left w:val="single" w:sz="6" w:space="0" w:color="auto"/>
-              <w:bottom w:val="single" w:sz="6" w:space="0" w:color="auto"/>
-            </w:tcBorders>
-          </w:tcPr>
-          <w:p>
-            <w:pPr>
-              <w:spacing w:before="40" w:after="40"/>
-              <w:jc w:val="center"/>
-              <w:rPr>
-                <w:lang w:val="sr-Latn-RS"/>
-              </w:rPr>
-            </w:pPr>
           </w:p>
         </w:tc>
         <w:tc>

</xml_diff>

<commit_message>
Dodat izvestaj o defektima
</commit_message>
<xml_diff>
--- a/faza 3/inspektorski_log_filip.docx
+++ b/faza 3/inspektorski_log_filip.docx
@@ -244,7 +244,6 @@
                 <w:lang w:val="sr-Latn-RS"/>
               </w:rPr>
             </w:pPr>
-            <w:proofErr w:type="spellStart"/>
             <w:r>
               <w:rPr>
                 <w:i/>
@@ -254,7 +253,6 @@
               </w:rPr>
               <w:t>VicHub</w:t>
             </w:r>
-            <w:proofErr w:type="spellEnd"/>
           </w:p>
         </w:tc>
         <w:tc>
@@ -1270,7 +1268,7 @@
                 <w:sz w:val="24"/>
                 <w:lang w:val="sr-Latn-RS"/>
               </w:rPr>
-              <w:t>0</w:t>
+              <w:t>2</w:t>
             </w:r>
           </w:p>
         </w:tc>
@@ -1439,23 +1437,7 @@
                 <w:sz w:val="24"/>
                 <w:lang w:val="sr-Latn-RS"/>
               </w:rPr>
-              <w:t xml:space="preserve">- </w:t>
-            </w:r>
-            <w:proofErr w:type="spellStart"/>
-            <w:r>
-              <w:rPr>
-                <w:sz w:val="24"/>
-                <w:lang w:val="sr-Latn-RS"/>
-              </w:rPr>
-              <w:t>Re</w:t>
-            </w:r>
-            <w:proofErr w:type="spellEnd"/>
-            <w:r>
-              <w:rPr>
-                <w:sz w:val="24"/>
-                <w:lang w:val="sr-Latn-RS"/>
-              </w:rPr>
-              <w:t xml:space="preserve">-inspekcija nakon ispravki je neophodna </w:t>
+              <w:t xml:space="preserve">- Re-inspekcija nakon ispravki je neophodna </w:t>
             </w:r>
             <w:r>
               <w:rPr>
@@ -2397,53 +2379,42 @@
                 <w:lang w:val="sr-Latn-RS"/>
               </w:rPr>
             </w:pPr>
-            <w:proofErr w:type="spellStart"/>
             <w:r>
               <w:rPr>
                 <w:b/>
                 <w:lang w:val="sr-Latn-RS"/>
               </w:rPr>
-              <w:t>Otv</w:t>
-            </w:r>
-            <w:proofErr w:type="spellEnd"/>
-            <w:r>
+              <w:t>Otv.</w:t>
+            </w:r>
+          </w:p>
+        </w:tc>
+        <w:tc>
+          <w:tcPr>
+            <w:tcW w:w="546" w:type="dxa"/>
+            <w:tcBorders>
+              <w:top w:val="single" w:sz="6" w:space="0" w:color="auto"/>
+              <w:left w:val="single" w:sz="6" w:space="0" w:color="auto"/>
+              <w:bottom w:val="single" w:sz="6" w:space="0" w:color="auto"/>
+              <w:right w:val="single" w:sz="6" w:space="0" w:color="auto"/>
+            </w:tcBorders>
+            <w:shd w:val="pct12" w:color="auto" w:fill="auto"/>
+          </w:tcPr>
+          <w:p>
+            <w:pPr>
+              <w:ind w:left="-130" w:right="-108"/>
+              <w:jc w:val="center"/>
               <w:rPr>
                 <w:b/>
                 <w:lang w:val="sr-Latn-RS"/>
               </w:rPr>
-              <w:t>.</w:t>
-            </w:r>
-          </w:p>
-        </w:tc>
-        <w:tc>
-          <w:tcPr>
-            <w:tcW w:w="546" w:type="dxa"/>
-            <w:tcBorders>
-              <w:top w:val="single" w:sz="6" w:space="0" w:color="auto"/>
-              <w:left w:val="single" w:sz="6" w:space="0" w:color="auto"/>
-              <w:bottom w:val="single" w:sz="6" w:space="0" w:color="auto"/>
-              <w:right w:val="single" w:sz="6" w:space="0" w:color="auto"/>
-            </w:tcBorders>
-            <w:shd w:val="pct12" w:color="auto" w:fill="auto"/>
-          </w:tcPr>
-          <w:p>
-            <w:pPr>
-              <w:ind w:left="-130" w:right="-108"/>
-              <w:jc w:val="center"/>
+            </w:pPr>
+            <w:r>
               <w:rPr>
                 <w:b/>
                 <w:lang w:val="sr-Latn-RS"/>
               </w:rPr>
-            </w:pPr>
-            <w:proofErr w:type="spellStart"/>
-            <w:r>
-              <w:rPr>
-                <w:b/>
-                <w:lang w:val="sr-Latn-RS"/>
-              </w:rPr>
               <w:t>Nap</w:t>
             </w:r>
-            <w:proofErr w:type="spellEnd"/>
             <w:r>
               <w:rPr>
                 <w:b/>

</xml_diff>